<commit_message>
Complete report and add result screenshots
See #4
</commit_message>
<xml_diff>
--- a/documentation/report.docx
+++ b/documentation/report.docx
@@ -26,6 +26,9 @@
       </w:r>
     </w:p>
     <w:p>
+      <w:pPr>
+        <w:ind w:firstLine="396"/>
+      </w:pPr>
       <w:r>
         <w:t xml:space="preserve">Η υλοποίηση των λυτών του προβλήματος έγινε σε </w:t>
       </w:r>
@@ -111,16 +114,25 @@
       </w:r>
     </w:p>
     <w:p>
+      <w:pPr>
+        <w:ind w:firstLine="720"/>
+      </w:pPr>
       <w:r>
         <w:t>Το πρόγραμμα ξεκινάει με τη δημιουργία του γράφου πάνω στον οποίο θα τρέξουν οι αλγόριθμοι επίλυσης για την εύρεση του αποτελέσματος. Για να κατασκευάσουμε το γράφο χρειάζεται να ορίσουμε την αρχική κατάσταση του προβλήματος, το σύνολο των δυνατών ενεργειών και την τελική κατάσταση του προβλήματος, η οποία είναι η κατάσταση που μας δίνει τη λύση του προβλήματος αν βρούμε το σωστό μονοπάτι προς αυτήν.</w:t>
       </w:r>
     </w:p>
     <w:p>
+      <w:pPr>
+        <w:ind w:firstLine="720"/>
+      </w:pPr>
       <w:r>
         <w:t>Το σύνολο των ενεργειών που μπορούμε να χρησιμοποιήσουμε για να λύσουμε το πρόβλημα είναι το εξής:</w:t>
       </w:r>
     </w:p>
     <w:p>
+      <w:pPr>
+        <w:ind w:firstLine="360"/>
+      </w:pPr>
       <w:r>
         <w:t>Από την όχθη που βρίσκεται η βάρκα μπορούμε να μεταφέρουμε</w:t>
       </w:r>
@@ -189,6 +201,9 @@
       </w:r>
     </w:p>
     <w:p>
+      <w:pPr>
+        <w:ind w:firstLine="360"/>
+      </w:pPr>
       <w:r>
         <w:t>Ξεκινώντας από την αρχική κατάσταση όπου έχουμε 3 ιεραποστόλους, 3 κανίβαλους και την βάρκα στην αρχική όχθη, εφαρμόζουμε όλες τις δυνατές ενέργειες και προσθέτουμε τις καταστάσεις</w:t>
       </w:r>
@@ -200,6 +215,9 @@
       </w:r>
     </w:p>
     <w:p>
+      <w:pPr>
+        <w:ind w:firstLine="360"/>
+      </w:pPr>
       <w:r>
         <w:t>Οι καταστάσεις στις οποίες οι κανίβαλοι σε μια όχθη είναι περισσότεροι από τους ιεραποστόλους στην ίδια όχθη, σημειώνονται ως κακές καταστάσεις</w:t>
       </w:r>
@@ -211,6 +229,9 @@
       </w:r>
     </w:p>
     <w:p>
+      <w:pPr>
+        <w:ind w:firstLine="360"/>
+      </w:pPr>
       <w:r>
         <w:lastRenderedPageBreak/>
         <w:t xml:space="preserve">Τέλος υπολογίζεται η μικρότερη δυνατή απόσταση του κάθε κόμβου από την τελική κατάσταση, η οποία είναι η αντίθετη της αρχικής (οι κανίβαλοι, οι ιεραπόστολοι και η βάρκα βρίσκονται στην αντίπερα όχθη), αγνοώντας αν οι κόμβοι που συμπεριλαμβάνονται στο μονοπάτι αυτό, είναι κακοί κόμβοι ή όχι. Υπολογίζεται δηλαδή η μικρότερη «ευθεία» απόσταση του κάθε κόμβου από τον τελικό. Αυτή η απόσταση χρησιμοποιείται αργότερα από την </w:t>
@@ -233,6 +254,9 @@
       </w:r>
     </w:p>
     <w:p>
+      <w:pPr>
+        <w:ind w:firstLine="360"/>
+      </w:pPr>
       <w:r>
         <w:t xml:space="preserve">Για την αναπαράσταση κάθε κατάστασης χρησιμοποιείται λεκτική απεικόνιση της ακόλουθης μορφής </w:t>
       </w:r>
@@ -466,6 +490,9 @@
       </w:r>
     </w:p>
     <w:p>
+      <w:pPr>
+        <w:ind w:firstLine="720"/>
+      </w:pPr>
       <w:r>
         <w:t xml:space="preserve">Για την εύρεση της λύσης με τον </w:t>
       </w:r>
@@ -495,6 +522,9 @@
       </w:r>
     </w:p>
     <w:p>
+      <w:pPr>
+        <w:ind w:firstLine="720"/>
+      </w:pPr>
       <w:r>
         <w:t xml:space="preserve">Ξεκινώντας από τον αρχικό κόμβο (μπλε), ο </w:t>
       </w:r>
@@ -604,13 +634,7 @@
         <w:br w:type="page"/>
       </w:r>
     </w:p>
-    <w:p>
-      <w:pPr>
-        <w:rPr>
-          <w:lang w:val="en-US"/>
-        </w:rPr>
-      </w:pPr>
-    </w:p>
+    <w:p/>
     <w:p>
       <w:pPr>
         <w:pStyle w:val="2"/>
@@ -712,8 +736,23 @@
       </w:r>
     </w:p>
     <w:p>
-      <w:r>
-        <w:t xml:space="preserve">Ορίζουμε την </w:t>
+      <w:pPr>
+        <w:ind w:firstLine="720"/>
+      </w:pPr>
+      <w:r>
+        <w:t>Ορίζ</w:t>
+      </w:r>
+      <w:r>
+        <w:t>εται</w:t>
+      </w:r>
+      <w:r>
+        <w:t xml:space="preserve"> </w:t>
+      </w:r>
+      <w:r>
+        <w:t>η</w:t>
+      </w:r>
+      <w:r>
+        <w:t xml:space="preserve"> </w:t>
       </w:r>
       <w:r>
         <w:t>εκτιμώμενη απόσταση από το τέλος (</w:t>
@@ -775,8 +814,17 @@
       </w:r>
     </w:p>
     <w:p>
-      <w:r>
-        <w:t xml:space="preserve">Ορίζουμε το κόστος </w:t>
+      <w:pPr>
+        <w:ind w:firstLine="720"/>
+      </w:pPr>
+      <w:r>
+        <w:t>Ορίζ</w:t>
+      </w:r>
+      <w:r>
+        <w:t>εται</w:t>
+      </w:r>
+      <w:r>
+        <w:t xml:space="preserve"> το κόστος </w:t>
       </w:r>
       <w:r>
         <w:rPr>
@@ -803,8 +851,17 @@
       </w:r>
     </w:p>
     <w:p>
-      <w:r>
-        <w:t xml:space="preserve">Ορίζουμε την αξία </w:t>
+      <w:pPr>
+        <w:ind w:firstLine="720"/>
+      </w:pPr>
+      <w:r>
+        <w:t>Ορίζ</w:t>
+      </w:r>
+      <w:r>
+        <w:t xml:space="preserve">εται η </w:t>
+      </w:r>
+      <w:r>
+        <w:t xml:space="preserve">αξία </w:t>
       </w:r>
       <w:r>
         <w:rPr>
@@ -865,7 +922,13 @@
       </w:r>
       <w:proofErr w:type="spellStart"/>
       <w:r>
-        <w:t>εθριστική</w:t>
+        <w:t>ε</w:t>
+      </w:r>
+      <w:r>
+        <w:t>υ</w:t>
+      </w:r>
+      <w:r>
+        <w:t>ριστική</w:t>
       </w:r>
       <w:proofErr w:type="spellEnd"/>
       <w:r>
@@ -873,6 +936,12 @@
       </w:r>
     </w:p>
     <w:p>
+      <w:pPr>
+        <w:ind w:firstLine="720"/>
+        <w:rPr>
+          <w:lang w:val="en-US"/>
+        </w:rPr>
+      </w:pPr>
       <w:r>
         <w:t xml:space="preserve">Για την εύρεση της λύσης με τον </w:t>
       </w:r>
@@ -908,6 +977,84 @@
         <w:t xml:space="preserve">, τότε τον αγνοούμε και πάμε στον επόμενο. Αν ο γείτονας δεν βρισκόταν στους κόμβους προς εξέταση, ή ο αλγόριθμος βρήκε συντομότερο μονοπάτι προς αυτόν τότε υπολογίζουμε την απόσταση του από την αρχή και στη συνέχεια την αξία του ώστε να μπορεί να συμμετάσχει στον επόμενο έλεγχο των κόμβων προς εξέταση. </w:t>
       </w:r>
     </w:p>
+    <w:p>
+      <w:pPr>
+        <w:rPr>
+          <w:lang w:val="en-US"/>
+        </w:rPr>
+      </w:pPr>
+      <w:r>
+        <w:rPr>
+          <w:noProof/>
+          <w:lang w:eastAsia="el-GR"/>
+        </w:rPr>
+        <w:drawing>
+          <wp:inline distT="0" distB="0" distL="0" distR="0">
+            <wp:extent cx="5274310" cy="2986405"/>
+            <wp:effectExtent l="19050" t="0" r="2540" b="0"/>
+            <wp:docPr id="3" name="2 - Εικόνα" descr="A_Star_Solution_Steps_Figure.png"/>
+            <wp:cNvGraphicFramePr>
+              <a:graphicFrameLocks xmlns:a="http://schemas.openxmlformats.org/drawingml/2006/main" noChangeAspect="1"/>
+            </wp:cNvGraphicFramePr>
+            <a:graphic xmlns:a="http://schemas.openxmlformats.org/drawingml/2006/main">
+              <a:graphicData uri="http://schemas.openxmlformats.org/drawingml/2006/picture">
+                <pic:pic xmlns:pic="http://schemas.openxmlformats.org/drawingml/2006/picture">
+                  <pic:nvPicPr>
+                    <pic:cNvPr id="0" name="A_Star_Solution_Steps_Figure.png"/>
+                    <pic:cNvPicPr/>
+                  </pic:nvPicPr>
+                  <pic:blipFill>
+                    <a:blip r:embed="rId9" cstate="print"/>
+                    <a:stretch>
+                      <a:fillRect/>
+                    </a:stretch>
+                  </pic:blipFill>
+                  <pic:spPr>
+                    <a:xfrm>
+                      <a:off x="0" y="0"/>
+                      <a:ext cx="5274310" cy="2986405"/>
+                    </a:xfrm>
+                    <a:prstGeom prst="rect">
+                      <a:avLst/>
+                    </a:prstGeom>
+                  </pic:spPr>
+                </pic:pic>
+              </a:graphicData>
+            </a:graphic>
+          </wp:inline>
+        </w:drawing>
+      </w:r>
+    </w:p>
+    <w:p>
+      <w:r>
+        <w:rPr>
+          <w:b/>
+        </w:rPr>
+        <w:t xml:space="preserve">Εικόνα </w:t>
+      </w:r>
+      <w:r>
+        <w:rPr>
+          <w:b/>
+        </w:rPr>
+        <w:t>4</w:t>
+      </w:r>
+      <w:r>
+        <w:t xml:space="preserve"> Εικόνα απεικόνισης του τρόπου δράσης του Α*</w:t>
+      </w:r>
+      <w:r>
+        <w:t xml:space="preserve"> </w:t>
+      </w:r>
+      <w:r>
+        <w:t xml:space="preserve">αλγόριθμου επίλυσης. Το κάθε βήμα αποτελεί την επίσκεψη ενός νέου κόμβου και την </w:t>
+      </w:r>
+      <w:r>
+        <w:t>προσθήκη νέων κόμβων στους κόμβους προς εξέταση και στους κόμβους που έχει επισκεφτεί ο αλγόριθμος</w:t>
+      </w:r>
+      <w:r>
+        <w:t>. Στα γραφήματα φαίνονται όλα τα βήματα  που εκτέλεσε ο αλγόριθμος προκειμένου να φτάσει στη λύση.</w:t>
+      </w:r>
+    </w:p>
+    <w:p/>
     <w:sectPr>
       <w:pgSz w:w="11906" w:h="16838"/>
       <w:pgMar w:top="1440" w:right="1800" w:bottom="1440" w:left="1800" w:header="708" w:footer="708" w:gutter="0"/>

</xml_diff>